<commit_message>
Update to As version 11.7.0
</commit_message>
<xml_diff>
--- a/doc/BrowserActifsourceAnimation.docx
+++ b/doc/BrowserActifsourceAnimation.docx
@@ -1,6 +1,6 @@
 
 <file path=word/document.xml><?xml version="1.0" encoding="utf-8"?>
-<w:document xmlns:wpc="http://schemas.microsoft.com/office/word/2010/wordprocessingCanvas" xmlns:cx="http://schemas.microsoft.com/office/drawing/2014/chartex" xmlns:cx1="http://schemas.microsoft.com/office/drawing/2015/9/8/chartex" xmlns:cx2="http://schemas.microsoft.com/office/drawing/2015/10/21/chartex" xmlns:cx3="http://schemas.microsoft.com/office/drawing/2016/5/9/chartex" xmlns:cx4="http://schemas.microsoft.com/office/drawing/2016/5/10/chartex" xmlns:cx5="http://schemas.microsoft.com/office/drawing/2016/5/11/chartex" xmlns:cx6="http://schemas.microsoft.com/office/drawing/2016/5/12/chartex" xmlns:cx7="http://schemas.microsoft.com/office/drawing/2016/5/13/chartex" xmlns:cx8="http://schemas.microsoft.com/office/drawing/2016/5/14/chartex" xmlns:mc="http://schemas.openxmlformats.org/markup-compatibility/2006" xmlns:aink="http://schemas.microsoft.com/office/drawing/2016/ink" xmlns:am3d="http://schemas.microsoft.com/office/drawing/2017/model3d" xmlns:o="urn:schemas-microsoft-com:office:office" xmlns:oel="http://schemas.microsoft.com/office/2019/extlst" xmlns:r="http://schemas.openxmlformats.org/officeDocument/2006/relationships" xmlns:m="http://schemas.openxmlformats.org/officeDocument/2006/math" xmlns:v="urn:schemas-microsoft-com:vml" xmlns:wp14="http://schemas.microsoft.com/office/word/2010/wordprocessingDrawing" xmlns:wp="http://schemas.openxmlformats.org/drawingml/2006/wordprocessingDrawing" xmlns:w10="urn:schemas-microsoft-com:office:word" xmlns:w="http://schemas.openxmlformats.org/wordprocessingml/2006/main" xmlns:w14="http://schemas.microsoft.com/office/word/2010/wordml" xmlns:w15="http://schemas.microsoft.com/office/word/2012/wordml" xmlns:w16cex="http://schemas.microsoft.com/office/word/2018/wordml/cex" xmlns:w16cid="http://schemas.microsoft.com/office/word/2016/wordml/cid" xmlns:w16="http://schemas.microsoft.com/office/word/2018/wordml" xmlns:w16sdtdh="http://schemas.microsoft.com/office/word/2020/wordml/sdtdatahash" xmlns:w16se="http://schemas.microsoft.com/office/word/2015/wordml/symex" xmlns:wpg="http://schemas.microsoft.com/office/word/2010/wordprocessingGroup" xmlns:wpi="http://schemas.microsoft.com/office/word/2010/wordprocessingInk" xmlns:wne="http://schemas.microsoft.com/office/word/2006/wordml" xmlns:wps="http://schemas.microsoft.com/office/word/2010/wordprocessingShape" mc:Ignorable="w14 w15 w16se w16cid w16 w16cex w16sdtdh wp14">
+<w:document xmlns:wpc="http://schemas.microsoft.com/office/word/2010/wordprocessingCanvas" xmlns:cx="http://schemas.microsoft.com/office/drawing/2014/chartex" xmlns:cx1="http://schemas.microsoft.com/office/drawing/2015/9/8/chartex" xmlns:cx2="http://schemas.microsoft.com/office/drawing/2015/10/21/chartex" xmlns:cx3="http://schemas.microsoft.com/office/drawing/2016/5/9/chartex" xmlns:cx4="http://schemas.microsoft.com/office/drawing/2016/5/10/chartex" xmlns:cx5="http://schemas.microsoft.com/office/drawing/2016/5/11/chartex" xmlns:cx6="http://schemas.microsoft.com/office/drawing/2016/5/12/chartex" xmlns:cx7="http://schemas.microsoft.com/office/drawing/2016/5/13/chartex" xmlns:cx8="http://schemas.microsoft.com/office/drawing/2016/5/14/chartex" xmlns:mc="http://schemas.openxmlformats.org/markup-compatibility/2006" xmlns:aink="http://schemas.microsoft.com/office/drawing/2016/ink" xmlns:am3d="http://schemas.microsoft.com/office/drawing/2017/model3d" xmlns:o="urn:schemas-microsoft-com:office:office" xmlns:oel="http://schemas.microsoft.com/office/2019/extlst" xmlns:r="http://schemas.openxmlformats.org/officeDocument/2006/relationships" xmlns:m="http://schemas.openxmlformats.org/officeDocument/2006/math" xmlns:v="urn:schemas-microsoft-com:vml" xmlns:wp14="http://schemas.microsoft.com/office/word/2010/wordprocessingDrawing" xmlns:wp="http://schemas.openxmlformats.org/drawingml/2006/wordprocessingDrawing" xmlns:w10="urn:schemas-microsoft-com:office:word" xmlns:w="http://schemas.openxmlformats.org/wordprocessingml/2006/main" xmlns:w14="http://schemas.microsoft.com/office/word/2010/wordml" xmlns:w15="http://schemas.microsoft.com/office/word/2012/wordml" xmlns:w16cex="http://schemas.microsoft.com/office/word/2018/wordml/cex" xmlns:w16cid="http://schemas.microsoft.com/office/word/2016/wordml/cid" xmlns:w16="http://schemas.microsoft.com/office/word/2018/wordml" xmlns:w16du="http://schemas.microsoft.com/office/word/2023/wordml/word16du" xmlns:w16sdtdh="http://schemas.microsoft.com/office/word/2020/wordml/sdtdatahash" xmlns:w16sdtfl="http://schemas.microsoft.com/office/word/2024/wordml/sdtformatlock" xmlns:w16se="http://schemas.microsoft.com/office/word/2015/wordml/symex" xmlns:wpg="http://schemas.microsoft.com/office/word/2010/wordprocessingGroup" xmlns:wpi="http://schemas.microsoft.com/office/word/2010/wordprocessingInk" xmlns:wne="http://schemas.microsoft.com/office/word/2006/wordml" xmlns:wps="http://schemas.microsoft.com/office/word/2010/wordprocessingShape" mc:Ignorable="w14 w15 w16se w16cid w16 w16cex w16sdtdh w16sdtfl w16du wp14">
   <w:body>
     <w:p>
       <w:pPr>
@@ -499,19 +499,11 @@
                 <w:lang w:val="en-US"/>
               </w:rPr>
             </w:pPr>
-            <w:proofErr w:type="spellStart"/>
-            <w:r>
-              <w:rPr>
-                <w:lang w:val="en-US"/>
-              </w:rPr>
-              <w:t>Änderungen</w:t>
-            </w:r>
-            <w:proofErr w:type="spellEnd"/>
-            <w:r>
-              <w:rPr>
-                <w:lang w:val="en-US"/>
-              </w:rPr>
-              <w:t xml:space="preserve"> 1.4 Record (History)</w:t>
+            <w:r>
+              <w:rPr>
+                <w:lang w:val="en-US"/>
+              </w:rPr>
+              <w:t>Änderungen 1.4 Record (History)</w:t>
             </w:r>
           </w:p>
         </w:tc>
@@ -5315,10 +5307,10 @@
       </w:pPr>
       <w:r>
         <w:object w:dxaOrig="9950" w:dyaOrig="5924" w14:anchorId="0492AB69">
-          <v:shape id="_x0000_i1027" type="#_x0000_t75" style="width:381pt;height:227.25pt" o:ole="">
+          <v:shape id="_x0000_i1027" type="#_x0000_t75" style="width:380.95pt;height:227.1pt" o:ole="">
             <v:imagedata r:id="rId12" o:title=""/>
           </v:shape>
-          <o:OLEObject Type="Embed" ProgID="Visio.Drawing.11" ShapeID="_x0000_i1027" DrawAspect="Content" ObjectID="_1730702143" r:id="rId13"/>
+          <o:OLEObject Type="Embed" ProgID="Visio.Drawing.11" ShapeID="_x0000_i1027" DrawAspect="Content" ObjectID="_1796112156" r:id="rId13"/>
         </w:object>
       </w:r>
     </w:p>
@@ -5396,10 +5388,10 @@
       </w:r>
       <w:r>
         <w:object w:dxaOrig="6478" w:dyaOrig="6384" w14:anchorId="09C6978A">
-          <v:shape id="_x0000_i1028" type="#_x0000_t75" style="width:199.5pt;height:171pt" o:ole="">
+          <v:shape id="_x0000_i1028" type="#_x0000_t75" style="width:199.4pt;height:170.9pt" o:ole="">
             <v:imagedata r:id="rId14" o:title=""/>
           </v:shape>
-          <o:OLEObject Type="Embed" ProgID="Visio.Drawing.11" ShapeID="_x0000_i1028" DrawAspect="Content" ObjectID="_1730702144" r:id="rId15"/>
+          <o:OLEObject Type="Embed" ProgID="Visio.Drawing.11" ShapeID="_x0000_i1028" DrawAspect="Content" ObjectID="_1796112157" r:id="rId15"/>
         </w:object>
       </w:r>
     </w:p>
@@ -7499,21 +7491,7 @@
         <w:rPr>
           <w:lang w:val="en-US"/>
         </w:rPr>
-        <w:t xml:space="preserve"> </w:t>
-      </w:r>
-      <w:proofErr w:type="spellStart"/>
-      <w:r>
-        <w:rPr>
-          <w:lang w:val="en-US"/>
-        </w:rPr>
-        <w:t>Hunkeler</w:t>
-      </w:r>
-      <w:proofErr w:type="spellEnd"/>
-      <w:r>
-        <w:rPr>
-          <w:lang w:val="en-US"/>
-        </w:rPr>
-        <w:t>:</w:t>
+        <w:t xml:space="preserve"> Hunkeler:</w:t>
       </w:r>
     </w:p>
     <w:tbl>
@@ -7766,19 +7744,11 @@
         </w:rPr>
         <w:t xml:space="preserve"> ID </w:t>
       </w:r>
-      <w:proofErr w:type="spellStart"/>
       <w:r>
         <w:rPr>
           <w:lang w:val="en-US"/>
         </w:rPr>
-        <w:t>Trumpf</w:t>
-      </w:r>
-      <w:proofErr w:type="spellEnd"/>
-      <w:r>
-        <w:rPr>
-          <w:lang w:val="en-US"/>
-        </w:rPr>
-        <w:t>:</w:t>
+        <w:t>Trumpf:</w:t>
       </w:r>
     </w:p>
     <w:tbl>
@@ -8823,13 +8793,16 @@
         <w:t xml:space="preserve">kann über die URL-Parameter mitgegeben werden </w:t>
       </w:r>
       <w:r>
-        <w:t>‘</w:t>
-      </w:r>
-      <w:r>
-        <w:t>localhost:8080?groupid=1234</w:t>
-      </w:r>
-      <w:r>
-        <w:t xml:space="preserve">’. </w:t>
+        <w:t xml:space="preserve">‘localhost:8080?groupid=1234’. </w:t>
+      </w:r>
+      <w:r>
+        <w:t>(</w:t>
+      </w:r>
+      <w:r>
+        <w:t>http://localhost:8080/?groupid=1234#/multidiagram/10</w:t>
+      </w:r>
+      <w:r>
+        <w:t>)</w:t>
       </w:r>
     </w:p>
     <w:p>
@@ -12938,33 +12911,49 @@
     <w:p>
       <w:pPr>
         <w:pStyle w:val="KeinLeerraum"/>
-      </w:pPr>
-      <w:r>
-        <w:t xml:space="preserve">File: </w:t>
+        <w:rPr>
+          <w:lang w:val="fr-CH"/>
+        </w:rPr>
+      </w:pPr>
+      <w:proofErr w:type="gramStart"/>
+      <w:r>
+        <w:rPr>
+          <w:lang w:val="fr-CH"/>
+        </w:rPr>
+        <w:t>File:</w:t>
+      </w:r>
+      <w:proofErr w:type="gramEnd"/>
+      <w:r>
+        <w:rPr>
+          <w:lang w:val="fr-CH"/>
+        </w:rPr>
+        <w:t xml:space="preserve"> </w:t>
       </w:r>
       <w:proofErr w:type="spellStart"/>
-      <w:proofErr w:type="gramStart"/>
-      <w:r>
+      <w:r>
+        <w:rPr>
+          <w:lang w:val="fr-CH"/>
+        </w:rPr>
         <w:t>mapping.j</w:t>
       </w:r>
       <w:r>
+        <w:rPr>
+          <w:lang w:val="fr-CH"/>
+        </w:rPr>
         <w:t>son</w:t>
       </w:r>
       <w:proofErr w:type="spellEnd"/>
-      <w:proofErr w:type="gramEnd"/>
-      <w:r>
-        <w:t xml:space="preserve"> </w:t>
+      <w:r>
+        <w:rPr>
+          <w:lang w:val="fr-CH"/>
+        </w:rPr>
+        <w:t xml:space="preserve"> or </w:t>
       </w:r>
       <w:proofErr w:type="spellStart"/>
       <w:r>
-        <w:t>or</w:t>
-      </w:r>
-      <w:proofErr w:type="spellEnd"/>
-      <w:r>
-        <w:t xml:space="preserve"> </w:t>
-      </w:r>
-      <w:proofErr w:type="spellStart"/>
-      <w:r>
+        <w:rPr>
+          <w:lang w:val="fr-CH"/>
+        </w:rPr>
         <w:t>mapping_X.json</w:t>
       </w:r>
       <w:proofErr w:type="spellEnd"/>
@@ -15153,7 +15142,7 @@
         </w:rPr>
         <w:lastRenderedPageBreak/>
         <w:drawing>
-          <wp:inline distT="0" distB="0" distL="0" distR="0" wp14:anchorId="6FB22A4A" wp14:editId="210D47A1">
+          <wp:inline distT="0" distB="0" distL="0" distR="0" wp14:anchorId="6FB22A4A" wp14:editId="590216BA">
             <wp:extent cx="5753735" cy="1252855"/>
             <wp:effectExtent l="0" t="0" r="0" b="4445"/>
             <wp:docPr id="3" name="Grafik 3"/>
@@ -20085,11 +20074,25 @@
             </w:r>
           </w:p>
           <w:p>
-            <w:r>
+            <w:pPr>
+              <w:rPr>
+                <w:lang w:val="fr-CH"/>
+              </w:rPr>
+            </w:pPr>
+            <w:r>
+              <w:rPr>
+                <w:lang w:val="fr-CH"/>
+              </w:rPr>
               <w:t>}</w:t>
             </w:r>
           </w:p>
-          <w:p/>
+          <w:p>
+            <w:pPr>
+              <w:rPr>
+                <w:lang w:val="fr-CH"/>
+              </w:rPr>
+            </w:pPr>
+          </w:p>
         </w:tc>
       </w:tr>
     </w:tbl>
@@ -20439,21 +20442,7 @@
         <w:rPr>
           <w:lang w:val="en-US"/>
         </w:rPr>
-        <w:t xml:space="preserve">’ </w:t>
-      </w:r>
-      <w:proofErr w:type="spellStart"/>
-      <w:r>
-        <w:rPr>
-          <w:lang w:val="en-US"/>
-        </w:rPr>
-        <w:t>seinen</w:t>
-      </w:r>
-      <w:proofErr w:type="spellEnd"/>
-      <w:r>
-        <w:rPr>
-          <w:lang w:val="en-US"/>
-        </w:rPr>
-        <w:t xml:space="preserve"> Status </w:t>
+        <w:t xml:space="preserve">’ seinen Status </w:t>
       </w:r>
       <w:proofErr w:type="spellStart"/>
       <w:r>
@@ -20975,13 +20964,21 @@
             <w:proofErr w:type="gramEnd"/>
           </w:p>
           <w:p>
-            <w:r>
+            <w:pPr>
               <w:rPr>
                 <w:lang w:val="fr-CH"/>
               </w:rPr>
+            </w:pPr>
+            <w:r>
+              <w:rPr>
+                <w:lang w:val="fr-CH"/>
+              </w:rPr>
               <w:t xml:space="preserve">            </w:t>
             </w:r>
             <w:r>
+              <w:rPr>
+                <w:lang w:val="fr-CH"/>
+              </w:rPr>
               <w:t>}</w:t>
             </w:r>
           </w:p>
@@ -20992,6 +20989,9 @@
               </w:rPr>
             </w:pPr>
             <w:r>
+              <w:rPr>
+                <w:lang w:val="fr-CH"/>
+              </w:rPr>
               <w:t xml:space="preserve">     </w:t>
             </w:r>
             <w:r>
@@ -22289,11 +22289,11 @@
       </w:r>
       <w:proofErr w:type="spellStart"/>
       <w:r>
-        <w:t>Tree-Node</w:t>
+        <w:t>Tree</w:t>
       </w:r>
       <w:proofErr w:type="spellEnd"/>
       <w:r>
-        <w:t xml:space="preserve"> (Baum-</w:t>
+        <w:t>-Node (Baum-</w:t>
       </w:r>
       <w:r>
         <w:t>Element) definie</w:t>
@@ -22352,13 +22352,8 @@
       <w:r>
         <w:t>-</w:t>
       </w:r>
-      <w:proofErr w:type="spellStart"/>
-      <w:r>
-        <w:t>Node</w:t>
-      </w:r>
-      <w:proofErr w:type="spellEnd"/>
-      <w:r>
-        <w:t>-</w:t>
+      <w:r>
+        <w:t>Node-</w:t>
       </w:r>
       <w:r>
         <w:t>ID</w:t>
@@ -23271,11 +23266,11 @@
       </w:r>
       <w:proofErr w:type="spellStart"/>
       <w:r>
-        <w:t>Tree-Node</w:t>
+        <w:t>Tree</w:t>
       </w:r>
       <w:proofErr w:type="spellEnd"/>
       <w:r>
-        <w:t xml:space="preserve"> einnehmen kann,</w:t>
+        <w:t>-Node einnehmen kann,</w:t>
       </w:r>
       <w:r>
         <w:t xml:space="preserve"> kö</w:t>
@@ -23488,7 +23483,7 @@
           <w:sz w:val="16"/>
           <w:szCs w:val="16"/>
         </w:rPr>
-        <w:t>Tree-Node</w:t>
+        <w:t>Tree</w:t>
       </w:r>
       <w:proofErr w:type="spellEnd"/>
       <w:r>
@@ -23497,7 +23492,7 @@
           <w:sz w:val="16"/>
           <w:szCs w:val="16"/>
         </w:rPr>
-        <w:t xml:space="preserve"> </w:t>
+        <w:t xml:space="preserve">-Node </w:t>
       </w:r>
     </w:p>
     <w:p>
@@ -23574,7 +23569,7 @@
 </file>
 
 <file path=word/endnotes.xml><?xml version="1.0" encoding="utf-8"?>
-<w:endnotes xmlns:wpc="http://schemas.microsoft.com/office/word/2010/wordprocessingCanvas" xmlns:cx="http://schemas.microsoft.com/office/drawing/2014/chartex" xmlns:cx1="http://schemas.microsoft.com/office/drawing/2015/9/8/chartex" xmlns:cx2="http://schemas.microsoft.com/office/drawing/2015/10/21/chartex" xmlns:cx3="http://schemas.microsoft.com/office/drawing/2016/5/9/chartex" xmlns:cx4="http://schemas.microsoft.com/office/drawing/2016/5/10/chartex" xmlns:cx5="http://schemas.microsoft.com/office/drawing/2016/5/11/chartex" xmlns:cx6="http://schemas.microsoft.com/office/drawing/2016/5/12/chartex" xmlns:cx7="http://schemas.microsoft.com/office/drawing/2016/5/13/chartex" xmlns:cx8="http://schemas.microsoft.com/office/drawing/2016/5/14/chartex" xmlns:mc="http://schemas.openxmlformats.org/markup-compatibility/2006" xmlns:aink="http://schemas.microsoft.com/office/drawing/2016/ink" xmlns:am3d="http://schemas.microsoft.com/office/drawing/2017/model3d" xmlns:o="urn:schemas-microsoft-com:office:office" xmlns:oel="http://schemas.microsoft.com/office/2019/extlst" xmlns:r="http://schemas.openxmlformats.org/officeDocument/2006/relationships" xmlns:m="http://schemas.openxmlformats.org/officeDocument/2006/math" xmlns:v="urn:schemas-microsoft-com:vml" xmlns:wp14="http://schemas.microsoft.com/office/word/2010/wordprocessingDrawing" xmlns:wp="http://schemas.openxmlformats.org/drawingml/2006/wordprocessingDrawing" xmlns:w10="urn:schemas-microsoft-com:office:word" xmlns:w="http://schemas.openxmlformats.org/wordprocessingml/2006/main" xmlns:w14="http://schemas.microsoft.com/office/word/2010/wordml" xmlns:w15="http://schemas.microsoft.com/office/word/2012/wordml" xmlns:w16cex="http://schemas.microsoft.com/office/word/2018/wordml/cex" xmlns:w16cid="http://schemas.microsoft.com/office/word/2016/wordml/cid" xmlns:w16="http://schemas.microsoft.com/office/word/2018/wordml" xmlns:w16sdtdh="http://schemas.microsoft.com/office/word/2020/wordml/sdtdatahash" xmlns:w16se="http://schemas.microsoft.com/office/word/2015/wordml/symex" xmlns:wpg="http://schemas.microsoft.com/office/word/2010/wordprocessingGroup" xmlns:wpi="http://schemas.microsoft.com/office/word/2010/wordprocessingInk" xmlns:wne="http://schemas.microsoft.com/office/word/2006/wordml" xmlns:wps="http://schemas.microsoft.com/office/word/2010/wordprocessingShape" mc:Ignorable="w14 w15 w16se w16cid w16 w16cex w16sdtdh wp14">
+<w:endnotes xmlns:wpc="http://schemas.microsoft.com/office/word/2010/wordprocessingCanvas" xmlns:cx="http://schemas.microsoft.com/office/drawing/2014/chartex" xmlns:cx1="http://schemas.microsoft.com/office/drawing/2015/9/8/chartex" xmlns:cx2="http://schemas.microsoft.com/office/drawing/2015/10/21/chartex" xmlns:cx3="http://schemas.microsoft.com/office/drawing/2016/5/9/chartex" xmlns:cx4="http://schemas.microsoft.com/office/drawing/2016/5/10/chartex" xmlns:cx5="http://schemas.microsoft.com/office/drawing/2016/5/11/chartex" xmlns:cx6="http://schemas.microsoft.com/office/drawing/2016/5/12/chartex" xmlns:cx7="http://schemas.microsoft.com/office/drawing/2016/5/13/chartex" xmlns:cx8="http://schemas.microsoft.com/office/drawing/2016/5/14/chartex" xmlns:mc="http://schemas.openxmlformats.org/markup-compatibility/2006" xmlns:aink="http://schemas.microsoft.com/office/drawing/2016/ink" xmlns:am3d="http://schemas.microsoft.com/office/drawing/2017/model3d" xmlns:o="urn:schemas-microsoft-com:office:office" xmlns:oel="http://schemas.microsoft.com/office/2019/extlst" xmlns:r="http://schemas.openxmlformats.org/officeDocument/2006/relationships" xmlns:m="http://schemas.openxmlformats.org/officeDocument/2006/math" xmlns:v="urn:schemas-microsoft-com:vml" xmlns:wp14="http://schemas.microsoft.com/office/word/2010/wordprocessingDrawing" xmlns:wp="http://schemas.openxmlformats.org/drawingml/2006/wordprocessingDrawing" xmlns:w10="urn:schemas-microsoft-com:office:word" xmlns:w="http://schemas.openxmlformats.org/wordprocessingml/2006/main" xmlns:w14="http://schemas.microsoft.com/office/word/2010/wordml" xmlns:w15="http://schemas.microsoft.com/office/word/2012/wordml" xmlns:w16cex="http://schemas.microsoft.com/office/word/2018/wordml/cex" xmlns:w16cid="http://schemas.microsoft.com/office/word/2016/wordml/cid" xmlns:w16="http://schemas.microsoft.com/office/word/2018/wordml" xmlns:w16du="http://schemas.microsoft.com/office/word/2023/wordml/word16du" xmlns:w16sdtdh="http://schemas.microsoft.com/office/word/2020/wordml/sdtdatahash" xmlns:w16sdtfl="http://schemas.microsoft.com/office/word/2024/wordml/sdtformatlock" xmlns:w16se="http://schemas.microsoft.com/office/word/2015/wordml/symex" xmlns:wpg="http://schemas.microsoft.com/office/word/2010/wordprocessingGroup" xmlns:wpi="http://schemas.microsoft.com/office/word/2010/wordprocessingInk" xmlns:wne="http://schemas.microsoft.com/office/word/2006/wordml" xmlns:wps="http://schemas.microsoft.com/office/word/2010/wordprocessingShape" mc:Ignorable="w14 w15 w16se w16cid w16 w16cex w16sdtdh w16sdtfl w16du wp14">
   <w:endnote w:type="separator" w:id="-1">
     <w:p>
       <w:pPr>
@@ -23606,7 +23601,7 @@
 </file>
 
 <file path=word/footer1.xml><?xml version="1.0" encoding="utf-8"?>
-<w:ftr xmlns:wpc="http://schemas.microsoft.com/office/word/2010/wordprocessingCanvas" xmlns:cx="http://schemas.microsoft.com/office/drawing/2014/chartex" xmlns:cx1="http://schemas.microsoft.com/office/drawing/2015/9/8/chartex" xmlns:cx2="http://schemas.microsoft.com/office/drawing/2015/10/21/chartex" xmlns:cx3="http://schemas.microsoft.com/office/drawing/2016/5/9/chartex" xmlns:cx4="http://schemas.microsoft.com/office/drawing/2016/5/10/chartex" xmlns:cx5="http://schemas.microsoft.com/office/drawing/2016/5/11/chartex" xmlns:cx6="http://schemas.microsoft.com/office/drawing/2016/5/12/chartex" xmlns:cx7="http://schemas.microsoft.com/office/drawing/2016/5/13/chartex" xmlns:cx8="http://schemas.microsoft.com/office/drawing/2016/5/14/chartex" xmlns:mc="http://schemas.openxmlformats.org/markup-compatibility/2006" xmlns:aink="http://schemas.microsoft.com/office/drawing/2016/ink" xmlns:am3d="http://schemas.microsoft.com/office/drawing/2017/model3d" xmlns:o="urn:schemas-microsoft-com:office:office" xmlns:oel="http://schemas.microsoft.com/office/2019/extlst" xmlns:r="http://schemas.openxmlformats.org/officeDocument/2006/relationships" xmlns:m="http://schemas.openxmlformats.org/officeDocument/2006/math" xmlns:v="urn:schemas-microsoft-com:vml" xmlns:wp14="http://schemas.microsoft.com/office/word/2010/wordprocessingDrawing" xmlns:wp="http://schemas.openxmlformats.org/drawingml/2006/wordprocessingDrawing" xmlns:w10="urn:schemas-microsoft-com:office:word" xmlns:w="http://schemas.openxmlformats.org/wordprocessingml/2006/main" xmlns:w14="http://schemas.microsoft.com/office/word/2010/wordml" xmlns:w15="http://schemas.microsoft.com/office/word/2012/wordml" xmlns:w16cex="http://schemas.microsoft.com/office/word/2018/wordml/cex" xmlns:w16cid="http://schemas.microsoft.com/office/word/2016/wordml/cid" xmlns:w16="http://schemas.microsoft.com/office/word/2018/wordml" xmlns:w16sdtdh="http://schemas.microsoft.com/office/word/2020/wordml/sdtdatahash" xmlns:w16se="http://schemas.microsoft.com/office/word/2015/wordml/symex" xmlns:wpg="http://schemas.microsoft.com/office/word/2010/wordprocessingGroup" xmlns:wpi="http://schemas.microsoft.com/office/word/2010/wordprocessingInk" xmlns:wne="http://schemas.microsoft.com/office/word/2006/wordml" xmlns:wps="http://schemas.microsoft.com/office/word/2010/wordprocessingShape" mc:Ignorable="w14 w15 w16se w16cid w16 w16cex w16sdtdh wp14">
+<w:ftr xmlns:wpc="http://schemas.microsoft.com/office/word/2010/wordprocessingCanvas" xmlns:cx="http://schemas.microsoft.com/office/drawing/2014/chartex" xmlns:cx1="http://schemas.microsoft.com/office/drawing/2015/9/8/chartex" xmlns:cx2="http://schemas.microsoft.com/office/drawing/2015/10/21/chartex" xmlns:cx3="http://schemas.microsoft.com/office/drawing/2016/5/9/chartex" xmlns:cx4="http://schemas.microsoft.com/office/drawing/2016/5/10/chartex" xmlns:cx5="http://schemas.microsoft.com/office/drawing/2016/5/11/chartex" xmlns:cx6="http://schemas.microsoft.com/office/drawing/2016/5/12/chartex" xmlns:cx7="http://schemas.microsoft.com/office/drawing/2016/5/13/chartex" xmlns:cx8="http://schemas.microsoft.com/office/drawing/2016/5/14/chartex" xmlns:mc="http://schemas.openxmlformats.org/markup-compatibility/2006" xmlns:aink="http://schemas.microsoft.com/office/drawing/2016/ink" xmlns:am3d="http://schemas.microsoft.com/office/drawing/2017/model3d" xmlns:o="urn:schemas-microsoft-com:office:office" xmlns:oel="http://schemas.microsoft.com/office/2019/extlst" xmlns:r="http://schemas.openxmlformats.org/officeDocument/2006/relationships" xmlns:m="http://schemas.openxmlformats.org/officeDocument/2006/math" xmlns:v="urn:schemas-microsoft-com:vml" xmlns:wp14="http://schemas.microsoft.com/office/word/2010/wordprocessingDrawing" xmlns:wp="http://schemas.openxmlformats.org/drawingml/2006/wordprocessingDrawing" xmlns:w10="urn:schemas-microsoft-com:office:word" xmlns:w="http://schemas.openxmlformats.org/wordprocessingml/2006/main" xmlns:w14="http://schemas.microsoft.com/office/word/2010/wordml" xmlns:w15="http://schemas.microsoft.com/office/word/2012/wordml" xmlns:w16cex="http://schemas.microsoft.com/office/word/2018/wordml/cex" xmlns:w16cid="http://schemas.microsoft.com/office/word/2016/wordml/cid" xmlns:w16="http://schemas.microsoft.com/office/word/2018/wordml" xmlns:w16du="http://schemas.microsoft.com/office/word/2023/wordml/word16du" xmlns:w16sdtdh="http://schemas.microsoft.com/office/word/2020/wordml/sdtdatahash" xmlns:w16sdtfl="http://schemas.microsoft.com/office/word/2024/wordml/sdtformatlock" xmlns:w16se="http://schemas.microsoft.com/office/word/2015/wordml/symex" xmlns:wpg="http://schemas.microsoft.com/office/word/2010/wordprocessingGroup" xmlns:wpi="http://schemas.microsoft.com/office/word/2010/wordprocessingInk" xmlns:wne="http://schemas.microsoft.com/office/word/2006/wordml" xmlns:wps="http://schemas.microsoft.com/office/word/2010/wordprocessingShape" mc:Ignorable="w14 w15 w16se w16cid w16 w16cex w16sdtdh w16sdtfl w16du wp14">
   <w:p>
     <w:pPr>
       <w:pStyle w:val="Fuzeile"/>
@@ -23673,7 +23668,7 @@
 </file>
 
 <file path=word/footnotes.xml><?xml version="1.0" encoding="utf-8"?>
-<w:footnotes xmlns:wpc="http://schemas.microsoft.com/office/word/2010/wordprocessingCanvas" xmlns:cx="http://schemas.microsoft.com/office/drawing/2014/chartex" xmlns:cx1="http://schemas.microsoft.com/office/drawing/2015/9/8/chartex" xmlns:cx2="http://schemas.microsoft.com/office/drawing/2015/10/21/chartex" xmlns:cx3="http://schemas.microsoft.com/office/drawing/2016/5/9/chartex" xmlns:cx4="http://schemas.microsoft.com/office/drawing/2016/5/10/chartex" xmlns:cx5="http://schemas.microsoft.com/office/drawing/2016/5/11/chartex" xmlns:cx6="http://schemas.microsoft.com/office/drawing/2016/5/12/chartex" xmlns:cx7="http://schemas.microsoft.com/office/drawing/2016/5/13/chartex" xmlns:cx8="http://schemas.microsoft.com/office/drawing/2016/5/14/chartex" xmlns:mc="http://schemas.openxmlformats.org/markup-compatibility/2006" xmlns:aink="http://schemas.microsoft.com/office/drawing/2016/ink" xmlns:am3d="http://schemas.microsoft.com/office/drawing/2017/model3d" xmlns:o="urn:schemas-microsoft-com:office:office" xmlns:oel="http://schemas.microsoft.com/office/2019/extlst" xmlns:r="http://schemas.openxmlformats.org/officeDocument/2006/relationships" xmlns:m="http://schemas.openxmlformats.org/officeDocument/2006/math" xmlns:v="urn:schemas-microsoft-com:vml" xmlns:wp14="http://schemas.microsoft.com/office/word/2010/wordprocessingDrawing" xmlns:wp="http://schemas.openxmlformats.org/drawingml/2006/wordprocessingDrawing" xmlns:w10="urn:schemas-microsoft-com:office:word" xmlns:w="http://schemas.openxmlformats.org/wordprocessingml/2006/main" xmlns:w14="http://schemas.microsoft.com/office/word/2010/wordml" xmlns:w15="http://schemas.microsoft.com/office/word/2012/wordml" xmlns:w16cex="http://schemas.microsoft.com/office/word/2018/wordml/cex" xmlns:w16cid="http://schemas.microsoft.com/office/word/2016/wordml/cid" xmlns:w16="http://schemas.microsoft.com/office/word/2018/wordml" xmlns:w16sdtdh="http://schemas.microsoft.com/office/word/2020/wordml/sdtdatahash" xmlns:w16se="http://schemas.microsoft.com/office/word/2015/wordml/symex" xmlns:wpg="http://schemas.microsoft.com/office/word/2010/wordprocessingGroup" xmlns:wpi="http://schemas.microsoft.com/office/word/2010/wordprocessingInk" xmlns:wne="http://schemas.microsoft.com/office/word/2006/wordml" xmlns:wps="http://schemas.microsoft.com/office/word/2010/wordprocessingShape" mc:Ignorable="w14 w15 w16se w16cid w16 w16cex w16sdtdh wp14">
+<w:footnotes xmlns:wpc="http://schemas.microsoft.com/office/word/2010/wordprocessingCanvas" xmlns:cx="http://schemas.microsoft.com/office/drawing/2014/chartex" xmlns:cx1="http://schemas.microsoft.com/office/drawing/2015/9/8/chartex" xmlns:cx2="http://schemas.microsoft.com/office/drawing/2015/10/21/chartex" xmlns:cx3="http://schemas.microsoft.com/office/drawing/2016/5/9/chartex" xmlns:cx4="http://schemas.microsoft.com/office/drawing/2016/5/10/chartex" xmlns:cx5="http://schemas.microsoft.com/office/drawing/2016/5/11/chartex" xmlns:cx6="http://schemas.microsoft.com/office/drawing/2016/5/12/chartex" xmlns:cx7="http://schemas.microsoft.com/office/drawing/2016/5/13/chartex" xmlns:cx8="http://schemas.microsoft.com/office/drawing/2016/5/14/chartex" xmlns:mc="http://schemas.openxmlformats.org/markup-compatibility/2006" xmlns:aink="http://schemas.microsoft.com/office/drawing/2016/ink" xmlns:am3d="http://schemas.microsoft.com/office/drawing/2017/model3d" xmlns:o="urn:schemas-microsoft-com:office:office" xmlns:oel="http://schemas.microsoft.com/office/2019/extlst" xmlns:r="http://schemas.openxmlformats.org/officeDocument/2006/relationships" xmlns:m="http://schemas.openxmlformats.org/officeDocument/2006/math" xmlns:v="urn:schemas-microsoft-com:vml" xmlns:wp14="http://schemas.microsoft.com/office/word/2010/wordprocessingDrawing" xmlns:wp="http://schemas.openxmlformats.org/drawingml/2006/wordprocessingDrawing" xmlns:w10="urn:schemas-microsoft-com:office:word" xmlns:w="http://schemas.openxmlformats.org/wordprocessingml/2006/main" xmlns:w14="http://schemas.microsoft.com/office/word/2010/wordml" xmlns:w15="http://schemas.microsoft.com/office/word/2012/wordml" xmlns:w16cex="http://schemas.microsoft.com/office/word/2018/wordml/cex" xmlns:w16cid="http://schemas.microsoft.com/office/word/2016/wordml/cid" xmlns:w16="http://schemas.microsoft.com/office/word/2018/wordml" xmlns:w16du="http://schemas.microsoft.com/office/word/2023/wordml/word16du" xmlns:w16sdtdh="http://schemas.microsoft.com/office/word/2020/wordml/sdtdatahash" xmlns:w16sdtfl="http://schemas.microsoft.com/office/word/2024/wordml/sdtformatlock" xmlns:w16se="http://schemas.microsoft.com/office/word/2015/wordml/symex" xmlns:wpg="http://schemas.microsoft.com/office/word/2010/wordprocessingGroup" xmlns:wpi="http://schemas.microsoft.com/office/word/2010/wordprocessingInk" xmlns:wne="http://schemas.microsoft.com/office/word/2006/wordml" xmlns:wps="http://schemas.microsoft.com/office/word/2010/wordprocessingShape" mc:Ignorable="w14 w15 w16se w16cid w16 w16cex w16sdtdh w16sdtfl w16du wp14">
   <w:footnote w:type="separator" w:id="-1">
     <w:p>
       <w:pPr>
@@ -23705,7 +23700,7 @@
 </file>
 
 <file path=word/header1.xml><?xml version="1.0" encoding="utf-8"?>
-<w:hdr xmlns:wpc="http://schemas.microsoft.com/office/word/2010/wordprocessingCanvas" xmlns:cx="http://schemas.microsoft.com/office/drawing/2014/chartex" xmlns:cx1="http://schemas.microsoft.com/office/drawing/2015/9/8/chartex" xmlns:cx2="http://schemas.microsoft.com/office/drawing/2015/10/21/chartex" xmlns:cx3="http://schemas.microsoft.com/office/drawing/2016/5/9/chartex" xmlns:cx4="http://schemas.microsoft.com/office/drawing/2016/5/10/chartex" xmlns:cx5="http://schemas.microsoft.com/office/drawing/2016/5/11/chartex" xmlns:cx6="http://schemas.microsoft.com/office/drawing/2016/5/12/chartex" xmlns:cx7="http://schemas.microsoft.com/office/drawing/2016/5/13/chartex" xmlns:cx8="http://schemas.microsoft.com/office/drawing/2016/5/14/chartex" xmlns:mc="http://schemas.openxmlformats.org/markup-compatibility/2006" xmlns:aink="http://schemas.microsoft.com/office/drawing/2016/ink" xmlns:am3d="http://schemas.microsoft.com/office/drawing/2017/model3d" xmlns:o="urn:schemas-microsoft-com:office:office" xmlns:oel="http://schemas.microsoft.com/office/2019/extlst" xmlns:r="http://schemas.openxmlformats.org/officeDocument/2006/relationships" xmlns:m="http://schemas.openxmlformats.org/officeDocument/2006/math" xmlns:v="urn:schemas-microsoft-com:vml" xmlns:wp14="http://schemas.microsoft.com/office/word/2010/wordprocessingDrawing" xmlns:wp="http://schemas.openxmlformats.org/drawingml/2006/wordprocessingDrawing" xmlns:w10="urn:schemas-microsoft-com:office:word" xmlns:w="http://schemas.openxmlformats.org/wordprocessingml/2006/main" xmlns:w14="http://schemas.microsoft.com/office/word/2010/wordml" xmlns:w15="http://schemas.microsoft.com/office/word/2012/wordml" xmlns:w16cex="http://schemas.microsoft.com/office/word/2018/wordml/cex" xmlns:w16cid="http://schemas.microsoft.com/office/word/2016/wordml/cid" xmlns:w16="http://schemas.microsoft.com/office/word/2018/wordml" xmlns:w16sdtdh="http://schemas.microsoft.com/office/word/2020/wordml/sdtdatahash" xmlns:w16se="http://schemas.microsoft.com/office/word/2015/wordml/symex" xmlns:wpg="http://schemas.microsoft.com/office/word/2010/wordprocessingGroup" xmlns:wpi="http://schemas.microsoft.com/office/word/2010/wordprocessingInk" xmlns:wne="http://schemas.microsoft.com/office/word/2006/wordml" xmlns:wps="http://schemas.microsoft.com/office/word/2010/wordprocessingShape" mc:Ignorable="w14 w15 w16se w16cid w16 w16cex w16sdtdh wp14">
+<w:hdr xmlns:wpc="http://schemas.microsoft.com/office/word/2010/wordprocessingCanvas" xmlns:cx="http://schemas.microsoft.com/office/drawing/2014/chartex" xmlns:cx1="http://schemas.microsoft.com/office/drawing/2015/9/8/chartex" xmlns:cx2="http://schemas.microsoft.com/office/drawing/2015/10/21/chartex" xmlns:cx3="http://schemas.microsoft.com/office/drawing/2016/5/9/chartex" xmlns:cx4="http://schemas.microsoft.com/office/drawing/2016/5/10/chartex" xmlns:cx5="http://schemas.microsoft.com/office/drawing/2016/5/11/chartex" xmlns:cx6="http://schemas.microsoft.com/office/drawing/2016/5/12/chartex" xmlns:cx7="http://schemas.microsoft.com/office/drawing/2016/5/13/chartex" xmlns:cx8="http://schemas.microsoft.com/office/drawing/2016/5/14/chartex" xmlns:mc="http://schemas.openxmlformats.org/markup-compatibility/2006" xmlns:aink="http://schemas.microsoft.com/office/drawing/2016/ink" xmlns:am3d="http://schemas.microsoft.com/office/drawing/2017/model3d" xmlns:o="urn:schemas-microsoft-com:office:office" xmlns:oel="http://schemas.microsoft.com/office/2019/extlst" xmlns:r="http://schemas.openxmlformats.org/officeDocument/2006/relationships" xmlns:m="http://schemas.openxmlformats.org/officeDocument/2006/math" xmlns:v="urn:schemas-microsoft-com:vml" xmlns:wp14="http://schemas.microsoft.com/office/word/2010/wordprocessingDrawing" xmlns:wp="http://schemas.openxmlformats.org/drawingml/2006/wordprocessingDrawing" xmlns:w10="urn:schemas-microsoft-com:office:word" xmlns:w="http://schemas.openxmlformats.org/wordprocessingml/2006/main" xmlns:w14="http://schemas.microsoft.com/office/word/2010/wordml" xmlns:w15="http://schemas.microsoft.com/office/word/2012/wordml" xmlns:w16cex="http://schemas.microsoft.com/office/word/2018/wordml/cex" xmlns:w16cid="http://schemas.microsoft.com/office/word/2016/wordml/cid" xmlns:w16="http://schemas.microsoft.com/office/word/2018/wordml" xmlns:w16du="http://schemas.microsoft.com/office/word/2023/wordml/word16du" xmlns:w16sdtdh="http://schemas.microsoft.com/office/word/2020/wordml/sdtdatahash" xmlns:w16sdtfl="http://schemas.microsoft.com/office/word/2024/wordml/sdtformatlock" xmlns:w16se="http://schemas.microsoft.com/office/word/2015/wordml/symex" xmlns:wpg="http://schemas.microsoft.com/office/word/2010/wordprocessingGroup" xmlns:wpi="http://schemas.microsoft.com/office/word/2010/wordprocessingInk" xmlns:wne="http://schemas.microsoft.com/office/word/2006/wordml" xmlns:wps="http://schemas.microsoft.com/office/word/2010/wordprocessingShape" mc:Ignorable="w14 w15 w16se w16cid w16 w16cex w16sdtdh w16sdtfl w16du wp14">
   <w:p>
     <w:pPr>
       <w:pStyle w:val="Kopfzeile"/>
@@ -23805,7 +23800,7 @@
 </file>
 
 <file path=word/numbering.xml><?xml version="1.0" encoding="utf-8"?>
-<w:numbering xmlns:wpc="http://schemas.microsoft.com/office/word/2010/wordprocessingCanvas" xmlns:cx="http://schemas.microsoft.com/office/drawing/2014/chartex" xmlns:cx1="http://schemas.microsoft.com/office/drawing/2015/9/8/chartex" xmlns:cx2="http://schemas.microsoft.com/office/drawing/2015/10/21/chartex" xmlns:cx3="http://schemas.microsoft.com/office/drawing/2016/5/9/chartex" xmlns:cx4="http://schemas.microsoft.com/office/drawing/2016/5/10/chartex" xmlns:cx5="http://schemas.microsoft.com/office/drawing/2016/5/11/chartex" xmlns:cx6="http://schemas.microsoft.com/office/drawing/2016/5/12/chartex" xmlns:cx7="http://schemas.microsoft.com/office/drawing/2016/5/13/chartex" xmlns:cx8="http://schemas.microsoft.com/office/drawing/2016/5/14/chartex" xmlns:mc="http://schemas.openxmlformats.org/markup-compatibility/2006" xmlns:aink="http://schemas.microsoft.com/office/drawing/2016/ink" xmlns:am3d="http://schemas.microsoft.com/office/drawing/2017/model3d" xmlns:o="urn:schemas-microsoft-com:office:office" xmlns:oel="http://schemas.microsoft.com/office/2019/extlst" xmlns:r="http://schemas.openxmlformats.org/officeDocument/2006/relationships" xmlns:m="http://schemas.openxmlformats.org/officeDocument/2006/math" xmlns:v="urn:schemas-microsoft-com:vml" xmlns:wp14="http://schemas.microsoft.com/office/word/2010/wordprocessingDrawing" xmlns:wp="http://schemas.openxmlformats.org/drawingml/2006/wordprocessingDrawing" xmlns:w10="urn:schemas-microsoft-com:office:word" xmlns:w="http://schemas.openxmlformats.org/wordprocessingml/2006/main" xmlns:w14="http://schemas.microsoft.com/office/word/2010/wordml" xmlns:w15="http://schemas.microsoft.com/office/word/2012/wordml" xmlns:w16cex="http://schemas.microsoft.com/office/word/2018/wordml/cex" xmlns:w16cid="http://schemas.microsoft.com/office/word/2016/wordml/cid" xmlns:w16="http://schemas.microsoft.com/office/word/2018/wordml" xmlns:w16sdtdh="http://schemas.microsoft.com/office/word/2020/wordml/sdtdatahash" xmlns:w16se="http://schemas.microsoft.com/office/word/2015/wordml/symex" xmlns:wpg="http://schemas.microsoft.com/office/word/2010/wordprocessingGroup" xmlns:wpi="http://schemas.microsoft.com/office/word/2010/wordprocessingInk" xmlns:wne="http://schemas.microsoft.com/office/word/2006/wordml" xmlns:wps="http://schemas.microsoft.com/office/word/2010/wordprocessingShape" mc:Ignorable="w14 w15 w16se w16cid w16 w16cex w16sdtdh wp14">
+<w:numbering xmlns:wpc="http://schemas.microsoft.com/office/word/2010/wordprocessingCanvas" xmlns:cx="http://schemas.microsoft.com/office/drawing/2014/chartex" xmlns:cx1="http://schemas.microsoft.com/office/drawing/2015/9/8/chartex" xmlns:cx2="http://schemas.microsoft.com/office/drawing/2015/10/21/chartex" xmlns:cx3="http://schemas.microsoft.com/office/drawing/2016/5/9/chartex" xmlns:cx4="http://schemas.microsoft.com/office/drawing/2016/5/10/chartex" xmlns:cx5="http://schemas.microsoft.com/office/drawing/2016/5/11/chartex" xmlns:cx6="http://schemas.microsoft.com/office/drawing/2016/5/12/chartex" xmlns:cx7="http://schemas.microsoft.com/office/drawing/2016/5/13/chartex" xmlns:cx8="http://schemas.microsoft.com/office/drawing/2016/5/14/chartex" xmlns:mc="http://schemas.openxmlformats.org/markup-compatibility/2006" xmlns:aink="http://schemas.microsoft.com/office/drawing/2016/ink" xmlns:am3d="http://schemas.microsoft.com/office/drawing/2017/model3d" xmlns:o="urn:schemas-microsoft-com:office:office" xmlns:oel="http://schemas.microsoft.com/office/2019/extlst" xmlns:r="http://schemas.openxmlformats.org/officeDocument/2006/relationships" xmlns:m="http://schemas.openxmlformats.org/officeDocument/2006/math" xmlns:v="urn:schemas-microsoft-com:vml" xmlns:wp14="http://schemas.microsoft.com/office/word/2010/wordprocessingDrawing" xmlns:wp="http://schemas.openxmlformats.org/drawingml/2006/wordprocessingDrawing" xmlns:w10="urn:schemas-microsoft-com:office:word" xmlns:w="http://schemas.openxmlformats.org/wordprocessingml/2006/main" xmlns:w14="http://schemas.microsoft.com/office/word/2010/wordml" xmlns:w15="http://schemas.microsoft.com/office/word/2012/wordml" xmlns:w16cex="http://schemas.microsoft.com/office/word/2018/wordml/cex" xmlns:w16cid="http://schemas.microsoft.com/office/word/2016/wordml/cid" xmlns:w16="http://schemas.microsoft.com/office/word/2018/wordml" xmlns:w16du="http://schemas.microsoft.com/office/word/2023/wordml/word16du" xmlns:w16sdtdh="http://schemas.microsoft.com/office/word/2020/wordml/sdtdatahash" xmlns:w16sdtfl="http://schemas.microsoft.com/office/word/2024/wordml/sdtformatlock" xmlns:w16se="http://schemas.microsoft.com/office/word/2015/wordml/symex" xmlns:wpg="http://schemas.microsoft.com/office/word/2010/wordprocessingGroup" xmlns:wpi="http://schemas.microsoft.com/office/word/2010/wordprocessingInk" xmlns:wne="http://schemas.microsoft.com/office/word/2006/wordml" xmlns:wps="http://schemas.microsoft.com/office/word/2010/wordprocessingShape" mc:Ignorable="w14 w15 w16se w16cid w16 w16cex w16sdtdh w16sdtfl w16du wp14">
   <w:numPicBullet w:numPicBulletId="0">
     <w:pict>
       <v:shapetype id="_x0000_t75" coordsize="21600,21600" o:spt="75" o:preferrelative="t" path="m@4@5l@4@11@9@11@9@5xe" filled="f" stroked="f">
@@ -23827,14 +23822,14 @@
         <v:path o:extrusionok="f" gradientshapeok="t" o:connecttype="rect"/>
         <o:lock v:ext="edit" aspectratio="t"/>
       </v:shapetype>
-      <v:shape id="_x0000_i1154" type="#_x0000_t75" style="width:21pt;height:14.25pt;visibility:visible;mso-wrap-style:square" o:bullet="t">
+      <v:shape id="_x0000_i1034" type="#_x0000_t75" style="width:20.95pt;height:14.25pt;visibility:visible;mso-wrap-style:square" o:bullet="t">
         <v:imagedata r:id="rId1" o:title=""/>
       </v:shape>
     </w:pict>
   </w:numPicBullet>
   <w:numPicBullet w:numPicBulletId="1">
     <w:pict>
-      <v:shape id="_x0000_i1155" type="#_x0000_t75" style="width:20.25pt;height:13.5pt;visibility:visible;mso-wrap-style:square" o:bullet="t">
+      <v:shape id="_x0000_i1035" type="#_x0000_t75" style="width:20.2pt;height:13.45pt;visibility:visible;mso-wrap-style:square" o:bullet="t">
         <v:imagedata r:id="rId2" o:title=""/>
       </v:shape>
     </w:pict>
@@ -28883,7 +28878,7 @@
 </file>
 
 <file path=word/styles.xml><?xml version="1.0" encoding="utf-8"?>
-<w:styles xmlns:mc="http://schemas.openxmlformats.org/markup-compatibility/2006" xmlns:r="http://schemas.openxmlformats.org/officeDocument/2006/relationships" xmlns:w="http://schemas.openxmlformats.org/wordprocessingml/2006/main" xmlns:w14="http://schemas.microsoft.com/office/word/2010/wordml" xmlns:w15="http://schemas.microsoft.com/office/word/2012/wordml" xmlns:w16cex="http://schemas.microsoft.com/office/word/2018/wordml/cex" xmlns:w16cid="http://schemas.microsoft.com/office/word/2016/wordml/cid" xmlns:w16="http://schemas.microsoft.com/office/word/2018/wordml" xmlns:w16sdtdh="http://schemas.microsoft.com/office/word/2020/wordml/sdtdatahash" xmlns:w16se="http://schemas.microsoft.com/office/word/2015/wordml/symex" mc:Ignorable="w14 w15 w16se w16cid w16 w16cex w16sdtdh">
+<w:styles xmlns:mc="http://schemas.openxmlformats.org/markup-compatibility/2006" xmlns:r="http://schemas.openxmlformats.org/officeDocument/2006/relationships" xmlns:w="http://schemas.openxmlformats.org/wordprocessingml/2006/main" xmlns:w14="http://schemas.microsoft.com/office/word/2010/wordml" xmlns:w15="http://schemas.microsoft.com/office/word/2012/wordml" xmlns:w16cex="http://schemas.microsoft.com/office/word/2018/wordml/cex" xmlns:w16cid="http://schemas.microsoft.com/office/word/2016/wordml/cid" xmlns:w16="http://schemas.microsoft.com/office/word/2018/wordml" xmlns:w16du="http://schemas.microsoft.com/office/word/2023/wordml/word16du" xmlns:w16sdtdh="http://schemas.microsoft.com/office/word/2020/wordml/sdtdatahash" xmlns:w16sdtfl="http://schemas.microsoft.com/office/word/2024/wordml/sdtformatlock" xmlns:w16se="http://schemas.microsoft.com/office/word/2015/wordml/symex" mc:Ignorable="w14 w15 w16se w16cid w16 w16cex w16sdtdh w16sdtfl w16du">
   <w:docDefaults>
     <w:rPrDefault>
       <w:rPr>
@@ -30926,7 +30921,7 @@
 </file>
 
 <file path=customXml/itemProps1.xml><?xml version="1.0" encoding="utf-8"?>
-<ds:datastoreItem xmlns:ds="http://schemas.openxmlformats.org/officeDocument/2006/customXml" ds:itemID="{9F5E387C-0812-4259-915A-FA9C3DED4A86}">
+<ds:datastoreItem xmlns:ds="http://schemas.openxmlformats.org/officeDocument/2006/customXml" ds:itemID="{4D0FE362-9097-45AB-8FBC-7A1CC7AA492B}">
   <ds:schemaRefs>
     <ds:schemaRef ds:uri="http://schemas.openxmlformats.org/officeDocument/2006/bibliography"/>
   </ds:schemaRefs>
@@ -30934,7 +30929,7 @@
 </file>
 
 <file path=customXml/itemProps2.xml><?xml version="1.0" encoding="utf-8"?>
-<ds:datastoreItem xmlns:ds="http://schemas.openxmlformats.org/officeDocument/2006/customXml" ds:itemID="{4D0FE362-9097-45AB-8FBC-7A1CC7AA492B}">
+<ds:datastoreItem xmlns:ds="http://schemas.openxmlformats.org/officeDocument/2006/customXml" ds:itemID="{9F5E387C-0812-4259-915A-FA9C3DED4A86}">
   <ds:schemaRefs>
     <ds:schemaRef ds:uri="http://schemas.openxmlformats.org/officeDocument/2006/bibliography"/>
   </ds:schemaRefs>

</xml_diff>